<commit_message>
• Better bilinear image recomposition!  => Need to filter it out for sharpening...
</commit_message>
<xml_diff>
--- a/Tests/TestHBIL/Doc/HBIL.docx
+++ b/Tests/TestHBIL/Doc/HBIL.docx
@@ -5815,8 +5815,6 @@
       <w:pPr>
         <w:ind w:left="-540" w:right="-540"/>
       </w:pPr>
-      <w:bookmarkStart w:id="2" w:name="_GoBack"/>
-      <w:bookmarkEnd w:id="2"/>
     </w:p>
     <w:p>
       <w:pPr>
@@ -6119,7 +6117,7 @@
                 </w:rPr>
                 <m:t>D</m:t>
               </m:r>
-              <w:bookmarkStart w:id="3" w:name="_Hlk505620467"/>
+              <w:bookmarkStart w:id="2" w:name="_Hlk505620467"/>
               <m:d>
                 <m:dPr>
                   <m:ctrlPr>
@@ -6185,7 +6183,7 @@
                   </m:d>
                 </m:e>
               </m:func>
-              <w:bookmarkEnd w:id="3"/>
+              <w:bookmarkEnd w:id="2"/>
               <m:r>
                 <m:rPr>
                   <m:sty m:val="bi"/>
@@ -13013,8 +13011,8 @@
                   </m:ctrlPr>
                 </m:dPr>
                 <m:e>
-                  <w:bookmarkStart w:id="4" w:name="OLE_LINK2"/>
-                  <w:bookmarkStart w:id="5" w:name="OLE_LINK1"/>
+                  <w:bookmarkStart w:id="3" w:name="OLE_LINK2"/>
+                  <w:bookmarkStart w:id="4" w:name="OLE_LINK1"/>
                   <m:r>
                     <m:rPr>
                       <m:sty m:val="bi"/>
@@ -13024,8 +13022,8 @@
                     </w:rPr>
                     <m:t>x,n</m:t>
                   </m:r>
+                  <w:bookmarkEnd w:id="3"/>
                   <w:bookmarkEnd w:id="4"/>
-                  <w:bookmarkEnd w:id="5"/>
                 </m:e>
               </m:d>
               <m:r>
@@ -13090,8 +13088,8 @@
                     </m:sub>
                     <m:sup/>
                     <m:e>
-                      <w:bookmarkStart w:id="6" w:name="OLE_LINK7"/>
-                      <w:bookmarkStart w:id="7" w:name="OLE_LINK6"/>
+                      <w:bookmarkStart w:id="5" w:name="OLE_LINK7"/>
+                      <w:bookmarkStart w:id="6" w:name="OLE_LINK6"/>
                       <m:sSub>
                         <m:sSubPr>
                           <m:ctrlPr>
@@ -13180,8 +13178,8 @@
                           </m:sSub>
                         </m:e>
                       </m:d>
+                      <w:bookmarkEnd w:id="5"/>
                       <w:bookmarkEnd w:id="6"/>
-                      <w:bookmarkEnd w:id="7"/>
                       <m:d>
                         <m:dPr>
                           <m:ctrlPr>
@@ -17006,18 +17004,18 @@
           </w:rPr>
           <m:t>(</m:t>
         </m:r>
-        <w:bookmarkStart w:id="8" w:name="OLE_LINK8"/>
-        <w:bookmarkStart w:id="9" w:name="OLE_LINK9"/>
-        <w:bookmarkStart w:id="10" w:name="OLE_LINK10"/>
+        <w:bookmarkStart w:id="7" w:name="OLE_LINK8"/>
+        <w:bookmarkStart w:id="8" w:name="OLE_LINK9"/>
+        <w:bookmarkStart w:id="9" w:name="OLE_LINK10"/>
         <m:r>
           <w:rPr>
             <w:rFonts w:ascii="Cambria Math" w:eastAsiaTheme="minorEastAsia" w:hAnsi="Cambria Math"/>
           </w:rPr>
           <m:t>α</m:t>
         </m:r>
+        <w:bookmarkEnd w:id="7"/>
         <w:bookmarkEnd w:id="8"/>
         <w:bookmarkEnd w:id="9"/>
-        <w:bookmarkEnd w:id="10"/>
         <m:r>
           <w:rPr>
             <w:rFonts w:ascii="Cambria Math" w:eastAsiaTheme="minorEastAsia" w:hAnsi="Cambria Math"/>
@@ -22299,7 +22297,7 @@
                 </w:rPr>
                 <m:t>#</m:t>
               </m:r>
-              <w:bookmarkStart w:id="11" w:name="_Hlk502581333"/>
+              <w:bookmarkStart w:id="10" w:name="_Hlk502581333"/>
               <m:d>
                 <m:dPr>
                   <m:ctrlPr>
@@ -22321,7 +22319,7 @@
                   </m:r>
                 </m:e>
               </m:d>
-              <w:bookmarkEnd w:id="11"/>
+              <w:bookmarkEnd w:id="10"/>
               <m:ctrlPr>
                 <w:rPr>
                   <w:rFonts w:ascii="Cambria Math" w:hAnsi="Cambria Math"/>
@@ -25878,7 +25876,7 @@
                 </w:rPr>
                 <m:t>,</m:t>
               </m:r>
-              <w:bookmarkStart w:id="12" w:name="_Hlk505879152"/>
+              <w:bookmarkStart w:id="11" w:name="_Hlk505879152"/>
               <m:r>
                 <m:rPr>
                   <m:sty m:val="bi"/>
@@ -25888,7 +25886,7 @@
                 </w:rPr>
                 <m:t>n'</m:t>
               </m:r>
-              <w:bookmarkEnd w:id="12"/>
+              <w:bookmarkEnd w:id="11"/>
             </m:e>
           </m:d>
           <m:r>
@@ -29162,7 +29160,7 @@
             <w:br/>
           </m:r>
         </m:oMath>
-        <w:bookmarkStart w:id="13" w:name="_Hlk505882898"/>
+        <w:bookmarkStart w:id="12" w:name="_Hlk505882898"/>
         <m:oMath>
           <m:sSup>
             <m:sSupPr>
@@ -29197,7 +29195,7 @@
               </m:r>
             </m:sup>
           </m:sSup>
-          <w:bookmarkEnd w:id="13"/>
+          <w:bookmarkEnd w:id="12"/>
           <m:r>
             <w:rPr>
               <w:rFonts w:ascii="Cambria Math" w:eastAsiaTheme="minorEastAsia" w:hAnsi="Cambria Math"/>
@@ -32552,15 +32550,15 @@
         <w:t xml:space="preserve">Special thanks to </w:t>
       </w:r>
       <w:r>
-        <w:t xml:space="preserve">Eric </w:t>
-      </w:r>
-      <w:proofErr w:type="spellStart"/>
-      <w:r>
-        <w:t>Arnebäck</w:t>
-      </w:r>
-      <w:proofErr w:type="spellEnd"/>
-      <w:r>
-        <w:t xml:space="preserve"> for proof reading this paper,</w:t>
+        <w:t>Stéphane Le Boeuf</w:t>
+      </w:r>
+      <w:r>
+        <w:t xml:space="preserve"> for proof readi</w:t>
+      </w:r>
+      <w:bookmarkStart w:id="13" w:name="_GoBack"/>
+      <w:bookmarkEnd w:id="13"/>
+      <w:r>
+        <w:t>ng this paper,</w:t>
       </w:r>
       <w:r>
         <w:t xml:space="preserve"> Benjamin </w:t>
@@ -32700,26 +32698,17 @@
         <w:rPr>
           <w:i/>
         </w:rPr>
-        <w:t xml:space="preserve"> M. 2008. “I</w:t>
-      </w:r>
-      <w:r>
-        <w:rPr>
-          <w:i/>
-        </w:rPr>
-        <w:t>mage-Space</w:t>
-      </w:r>
-      <w:r>
-        <w:rPr>
-          <w:i/>
-        </w:rPr>
-        <w:t xml:space="preserve"> </w:t>
-      </w:r>
-      <w:r>
-        <w:rPr>
-          <w:i/>
-        </w:rPr>
-        <w:t>Horizon-Based Ambient Occlusion</w:t>
-      </w:r>
+        <w:t xml:space="preserve"> M. 2008. “</w:t>
+      </w:r>
+      <w:hyperlink r:id="rId21" w:history="1">
+        <w:r>
+          <w:rPr>
+            <w:rStyle w:val="Hyperlink"/>
+            <w:i/>
+          </w:rPr>
+          <w:t>Image-Space Horizon-Based Ambient Occlusion</w:t>
+        </w:r>
+      </w:hyperlink>
       <w:r>
         <w:rPr>
           <w:i/>
@@ -32779,24 +32768,15 @@
         </w:rPr>
         <w:t>, J. 2013. “</w:t>
       </w:r>
-      <w:r>
-        <w:rPr>
-          <w:i/>
-        </w:rPr>
-        <w:t>Particle Shadows &amp;</w:t>
-      </w:r>
-      <w:r>
-        <w:rPr>
-          <w:i/>
-        </w:rPr>
-        <w:t xml:space="preserve"> </w:t>
-      </w:r>
-      <w:r>
-        <w:rPr>
-          <w:i/>
-        </w:rPr>
-        <w:t>Cache-Efficient Post-Processing</w:t>
-      </w:r>
+      <w:hyperlink r:id="rId22" w:history="1">
+        <w:r>
+          <w:rPr>
+            <w:rStyle w:val="Hyperlink"/>
+            <w:i/>
+          </w:rPr>
+          <w:t>Particle Shadows &amp; Cache-Efficient Post-Processing</w:t>
+        </w:r>
+      </w:hyperlink>
       <w:r>
         <w:rPr>
           <w:i/>
@@ -32862,7 +32842,22 @@
         <w:rPr>
           <w:i/>
         </w:rPr>
-        <w:t>. 2016. “Practical Realtime Strategies for Accurate Indirect Occlusion”</w:t>
+        <w:t>. 2016. “</w:t>
+      </w:r>
+      <w:hyperlink r:id="rId23" w:history="1">
+        <w:r>
+          <w:rPr>
+            <w:rStyle w:val="Hyperlink"/>
+            <w:i/>
+          </w:rPr>
+          <w:t>Practical Realtime Strategies for Accurate Indirect Occlusion</w:t>
+        </w:r>
+      </w:hyperlink>
+      <w:r>
+        <w:rPr>
+          <w:i/>
+        </w:rPr>
+        <w:t>”</w:t>
       </w:r>
     </w:p>
     <w:p>
@@ -32893,7 +32888,7 @@
         </w:rPr>
         <w:t>, B. 2018, “</w:t>
       </w:r>
-      <w:hyperlink r:id="rId21" w:history="1">
+      <w:hyperlink r:id="rId24" w:history="1">
         <w:r>
           <w:rPr>
             <w:rStyle w:val="Hyperlink"/>
@@ -32947,15 +32942,41 @@
         <w:rPr>
           <w:i/>
         </w:rPr>
-        <w:t>, B. “</w:t>
-      </w:r>
-      <w:hyperlink r:id="rId22" w:history="1">
+        <w:t>, B.</w:t>
+      </w:r>
+      <w:r>
+        <w:rPr>
+          <w:i/>
+        </w:rPr>
+        <w:t xml:space="preserve"> 2016,</w:t>
+      </w:r>
+      <w:r>
+        <w:rPr>
+          <w:i/>
+        </w:rPr>
+        <w:t xml:space="preserve"> “</w:t>
+      </w:r>
+      <w:hyperlink r:id="rId25" w:history="1">
         <w:r>
           <w:rPr>
             <w:rStyle w:val="Hyperlink"/>
             <w:i/>
           </w:rPr>
-          <w:t>Spherical Harmonics Irradiance Estimate for a Cone</w:t>
+          <w:t>Spherical Harmonics Irradiance Estim</w:t>
+        </w:r>
+        <w:r>
+          <w:rPr>
+            <w:rStyle w:val="Hyperlink"/>
+            <w:i/>
+          </w:rPr>
+          <w:t>a</w:t>
+        </w:r>
+        <w:r>
+          <w:rPr>
+            <w:rStyle w:val="Hyperlink"/>
+            <w:i/>
+          </w:rPr>
+          <w:t>te for a Cone</w:t>
         </w:r>
       </w:hyperlink>
       <w:r>
@@ -32968,7 +32989,7 @@
         <w:rPr>
           <w:i/>
         </w:rPr>
-        <w:t xml:space="preserve"> (personal wiki) (broken at this time)</w:t>
+        <w:t xml:space="preserve"> (personal wiki)</w:t>
       </w:r>
     </w:p>
     <w:p>
@@ -33009,7 +33030,7 @@
         </w:rPr>
         <w:t>Cook, J. D. “</w:t>
       </w:r>
-      <w:hyperlink r:id="rId23" w:history="1">
+      <w:hyperlink r:id="rId26" w:history="1">
         <w:r>
           <w:rPr>
             <w:rStyle w:val="Hyperlink"/>
@@ -33089,7 +33110,7 @@
         </w:rPr>
         <w:t xml:space="preserve"> </w:t>
       </w:r>
-      <w:hyperlink r:id="rId24" w:history="1">
+      <w:hyperlink r:id="rId27" w:history="1">
         <w:r>
           <w:rPr>
             <w:rStyle w:val="Hyperlink"/>
@@ -33111,6 +33132,131 @@
         </w:rPr>
         <w:t>”</w:t>
       </w:r>
+    </w:p>
+    <w:p>
+      <w:pPr>
+        <w:rPr>
+          <w:i/>
+        </w:rPr>
+      </w:pPr>
+      <w:r>
+        <w:rPr>
+          <w:i/>
+        </w:rPr>
+        <w:lastRenderedPageBreak/>
+        <w:t>[8] McGuire, M. 201</w:t>
+      </w:r>
+      <w:r>
+        <w:rPr>
+          <w:i/>
+        </w:rPr>
+        <w:t>1</w:t>
+      </w:r>
+      <w:r>
+        <w:rPr>
+          <w:i/>
+        </w:rPr>
+        <w:t xml:space="preserve">, </w:t>
+      </w:r>
+      <w:r>
+        <w:rPr>
+          <w:i/>
+        </w:rPr>
+        <w:t>“</w:t>
+      </w:r>
+      <w:hyperlink r:id="rId28" w:history="1">
+        <w:r>
+          <w:rPr>
+            <w:rStyle w:val="Hyperlink"/>
+            <w:i/>
+          </w:rPr>
+          <w:t xml:space="preserve">The Alchemy Screen-Space Ambient </w:t>
+        </w:r>
+        <w:proofErr w:type="spellStart"/>
+        <w:r>
+          <w:rPr>
+            <w:rStyle w:val="Hyperlink"/>
+            <w:i/>
+          </w:rPr>
+          <w:t>Obscurance</w:t>
+        </w:r>
+        <w:proofErr w:type="spellEnd"/>
+        <w:r>
+          <w:rPr>
+            <w:rStyle w:val="Hyperlink"/>
+            <w:i/>
+          </w:rPr>
+          <w:t xml:space="preserve"> Algorithm</w:t>
+        </w:r>
+      </w:hyperlink>
+      <w:r>
+        <w:rPr>
+          <w:i/>
+        </w:rPr>
+        <w:t>”</w:t>
+      </w:r>
+    </w:p>
+    <w:p>
+      <w:pPr>
+        <w:rPr>
+          <w:i/>
+          <w:lang w:val="fr-FR"/>
+        </w:rPr>
+      </w:pPr>
+      <w:r>
+        <w:rPr>
+          <w:i/>
+          <w:lang w:val="fr-FR"/>
+        </w:rPr>
+        <w:t>[</w:t>
+      </w:r>
+      <w:r>
+        <w:rPr>
+          <w:i/>
+          <w:lang w:val="fr-FR"/>
+        </w:rPr>
+        <w:t>9</w:t>
+      </w:r>
+      <w:r>
+        <w:rPr>
+          <w:i/>
+          <w:lang w:val="fr-FR"/>
+        </w:rPr>
+        <w:t>] McGuire, M. 2012, “</w:t>
+      </w:r>
+      <w:hyperlink r:id="rId29" w:history="1">
+        <w:r>
+          <w:rPr>
+            <w:rStyle w:val="Hyperlink"/>
+            <w:lang w:val="fr-FR"/>
+          </w:rPr>
+          <w:t xml:space="preserve">Scalable Ambient </w:t>
+        </w:r>
+        <w:proofErr w:type="spellStart"/>
+        <w:r>
+          <w:rPr>
+            <w:rStyle w:val="Hyperlink"/>
+            <w:lang w:val="fr-FR"/>
+          </w:rPr>
+          <w:t>Obscurance</w:t>
+        </w:r>
+        <w:proofErr w:type="spellEnd"/>
+      </w:hyperlink>
+      <w:r>
+        <w:rPr>
+          <w:i/>
+          <w:lang w:val="fr-FR"/>
+        </w:rPr>
+        <w:t>”</w:t>
+      </w:r>
+    </w:p>
+    <w:p>
+      <w:pPr>
+        <w:rPr>
+          <w:i/>
+          <w:lang w:val="fr-FR"/>
+        </w:rPr>
+      </w:pPr>
     </w:p>
     <w:sectPr>
       <w:pgSz w:w="12240" w:h="15840"/>
@@ -36305,7 +36451,7 @@
 </file>
 
 <file path=customXml/itemProps1.xml><?xml version="1.0" encoding="utf-8"?>
-<ds:datastoreItem xmlns:ds="http://schemas.openxmlformats.org/officeDocument/2006/customXml" ds:itemID="{931132D5-12A1-45A1-80A0-699CC014BEE7}">
+<ds:datastoreItem xmlns:ds="http://schemas.openxmlformats.org/officeDocument/2006/customXml" ds:itemID="{03DA57A8-E1E4-40D3-88B0-6179E1D2562D}">
   <ds:schemaRefs>
     <ds:schemaRef ds:uri="http://schemas.openxmlformats.org/officeDocument/2006/bibliography"/>
   </ds:schemaRefs>

</xml_diff>